<commit_message>
Added graphs to CityScape scene
</commit_message>
<xml_diff>
--- a/Assets/IVI/Navigation System Instructions.docx
+++ b/Assets/IVI/Navigation System Instructions.docx
@@ -592,7 +592,127 @@
           <w:noProof/>
         </w:rPr>
         <w:drawing>
-          <wp:anchor distT="0" distB="0" distL="114300" distR="114300" simplePos="0" relativeHeight="251663360" behindDoc="0" locked="0" layoutInCell="1" allowOverlap="1" wp14:anchorId="2B155F8B" wp14:editId="6DFF2BCA">
+          <wp:anchor distT="0" distB="0" distL="114300" distR="114300" simplePos="0" relativeHeight="251667456" behindDoc="0" locked="0" layoutInCell="1" allowOverlap="1" wp14:anchorId="2EF37AAD" wp14:editId="4DB612B1">
+            <wp:simplePos x="0" y="0"/>
+            <wp:positionH relativeFrom="column">
+              <wp:posOffset>3552825</wp:posOffset>
+            </wp:positionH>
+            <wp:positionV relativeFrom="paragraph">
+              <wp:posOffset>2705100</wp:posOffset>
+            </wp:positionV>
+            <wp:extent cx="2476500" cy="1196975"/>
+            <wp:effectExtent l="0" t="0" r="0" b="3175"/>
+            <wp:wrapTopAndBottom/>
+            <wp:docPr id="9" name="Picture 9"/>
+            <wp:cNvGraphicFramePr>
+              <a:graphicFrameLocks xmlns:a="http://schemas.openxmlformats.org/drawingml/2006/main" noChangeAspect="1"/>
+            </wp:cNvGraphicFramePr>
+            <a:graphic xmlns:a="http://schemas.openxmlformats.org/drawingml/2006/main">
+              <a:graphicData uri="http://schemas.openxmlformats.org/drawingml/2006/picture">
+                <pic:pic xmlns:pic="http://schemas.openxmlformats.org/drawingml/2006/picture">
+                  <pic:nvPicPr>
+                    <pic:cNvPr id="1" name=""/>
+                    <pic:cNvPicPr/>
+                  </pic:nvPicPr>
+                  <pic:blipFill>
+                    <a:blip r:embed="rId9" cstate="print">
+                      <a:extLst>
+                        <a:ext uri="{28A0092B-C50C-407E-A947-70E740481C1C}">
+                          <a14:useLocalDpi xmlns:a14="http://schemas.microsoft.com/office/drawing/2010/main" val="0"/>
+                        </a:ext>
+                      </a:extLst>
+                    </a:blip>
+                    <a:stretch>
+                      <a:fillRect/>
+                    </a:stretch>
+                  </pic:blipFill>
+                  <pic:spPr>
+                    <a:xfrm>
+                      <a:off x="0" y="0"/>
+                      <a:ext cx="2476500" cy="1196975"/>
+                    </a:xfrm>
+                    <a:prstGeom prst="rect">
+                      <a:avLst/>
+                    </a:prstGeom>
+                  </pic:spPr>
+                </pic:pic>
+              </a:graphicData>
+            </a:graphic>
+            <wp14:sizeRelH relativeFrom="margin">
+              <wp14:pctWidth>0</wp14:pctWidth>
+            </wp14:sizeRelH>
+            <wp14:sizeRelV relativeFrom="margin">
+              <wp14:pctHeight>0</wp14:pctHeight>
+            </wp14:sizeRelV>
+          </wp:anchor>
+        </w:drawing>
+      </w:r>
+      <w:r>
+        <w:rPr>
+          <w:noProof/>
+        </w:rPr>
+        <w:drawing>
+          <wp:anchor distT="0" distB="0" distL="114300" distR="114300" simplePos="0" relativeHeight="251668480" behindDoc="0" locked="0" layoutInCell="1" allowOverlap="1" wp14:anchorId="71BB955A" wp14:editId="445DA4B7">
+            <wp:simplePos x="0" y="0"/>
+            <wp:positionH relativeFrom="column">
+              <wp:posOffset>3552825</wp:posOffset>
+            </wp:positionH>
+            <wp:positionV relativeFrom="paragraph">
+              <wp:posOffset>3943350</wp:posOffset>
+            </wp:positionV>
+            <wp:extent cx="2471420" cy="1819275"/>
+            <wp:effectExtent l="0" t="0" r="5080" b="9525"/>
+            <wp:wrapTopAndBottom/>
+            <wp:docPr id="12" name="Picture 12"/>
+            <wp:cNvGraphicFramePr>
+              <a:graphicFrameLocks xmlns:a="http://schemas.openxmlformats.org/drawingml/2006/main" noChangeAspect="1"/>
+            </wp:cNvGraphicFramePr>
+            <a:graphic xmlns:a="http://schemas.openxmlformats.org/drawingml/2006/main">
+              <a:graphicData uri="http://schemas.openxmlformats.org/drawingml/2006/picture">
+                <pic:pic xmlns:pic="http://schemas.openxmlformats.org/drawingml/2006/picture">
+                  <pic:nvPicPr>
+                    <pic:cNvPr id="1" name=""/>
+                    <pic:cNvPicPr/>
+                  </pic:nvPicPr>
+                  <pic:blipFill>
+                    <a:blip r:embed="rId10">
+                      <a:extLst>
+                        <a:ext uri="{28A0092B-C50C-407E-A947-70E740481C1C}">
+                          <a14:useLocalDpi xmlns:a14="http://schemas.microsoft.com/office/drawing/2010/main" val="0"/>
+                        </a:ext>
+                      </a:extLst>
+                    </a:blip>
+                    <a:stretch>
+                      <a:fillRect/>
+                    </a:stretch>
+                  </pic:blipFill>
+                  <pic:spPr>
+                    <a:xfrm>
+                      <a:off x="0" y="0"/>
+                      <a:ext cx="2471420" cy="1819275"/>
+                    </a:xfrm>
+                    <a:prstGeom prst="rect">
+                      <a:avLst/>
+                    </a:prstGeom>
+                  </pic:spPr>
+                </pic:pic>
+              </a:graphicData>
+            </a:graphic>
+            <wp14:sizeRelH relativeFrom="margin">
+              <wp14:pctWidth>0</wp14:pctWidth>
+            </wp14:sizeRelH>
+            <wp14:sizeRelV relativeFrom="margin">
+              <wp14:pctHeight>0</wp14:pctHeight>
+            </wp14:sizeRelV>
+          </wp:anchor>
+        </w:drawing>
+      </w:r>
+      <w:r>
+        <w:rPr>
+          <w:noProof/>
+        </w:rPr>
+        <w:drawing>
+          <wp:anchor distT="0" distB="0" distL="114300" distR="114300" simplePos="0" relativeHeight="251663360" behindDoc="0" locked="0" layoutInCell="1" allowOverlap="1" wp14:anchorId="3C9A08B5" wp14:editId="7C4CE5EF">
             <wp:simplePos x="0" y="0"/>
             <wp:positionH relativeFrom="column">
               <wp:posOffset>457200</wp:posOffset>
@@ -615,7 +735,7 @@
                     <pic:cNvPicPr/>
                   </pic:nvPicPr>
                   <pic:blipFill>
-                    <a:blip r:embed="rId9">
+                    <a:blip r:embed="rId11">
                       <a:extLst>
                         <a:ext uri="{28A0092B-C50C-407E-A947-70E740481C1C}">
                           <a14:useLocalDpi xmlns:a14="http://schemas.microsoft.com/office/drawing/2010/main" val="0"/>
@@ -678,7 +798,7 @@
           <w:noProof/>
         </w:rPr>
         <w:drawing>
-          <wp:anchor distT="0" distB="0" distL="114300" distR="114300" simplePos="0" relativeHeight="251665408" behindDoc="0" locked="0" layoutInCell="1" allowOverlap="1" wp14:anchorId="22513728" wp14:editId="20BDAF8F">
+          <wp:anchor distT="0" distB="0" distL="114300" distR="114300" simplePos="0" relativeHeight="251665408" behindDoc="0" locked="0" layoutInCell="1" allowOverlap="1" wp14:anchorId="2D1E0E64" wp14:editId="751AE2E0">
             <wp:simplePos x="0" y="0"/>
             <wp:positionH relativeFrom="column">
               <wp:posOffset>314325</wp:posOffset>
@@ -701,7 +821,7 @@
                     <pic:cNvPicPr/>
                   </pic:nvPicPr>
                   <pic:blipFill>
-                    <a:blip r:embed="rId10">
+                    <a:blip r:embed="rId12">
                       <a:extLst>
                         <a:ext uri="{28A0092B-C50C-407E-A947-70E740481C1C}">
                           <a14:useLocalDpi xmlns:a14="http://schemas.microsoft.com/office/drawing/2010/main" val="0"/>
@@ -738,7 +858,7 @@
           <w:noProof/>
         </w:rPr>
         <w:drawing>
-          <wp:anchor distT="0" distB="0" distL="114300" distR="114300" simplePos="0" relativeHeight="251666432" behindDoc="0" locked="0" layoutInCell="1" allowOverlap="1" wp14:anchorId="2804B301" wp14:editId="5753EDBA">
+          <wp:anchor distT="0" distB="0" distL="114300" distR="114300" simplePos="0" relativeHeight="251666432" behindDoc="0" locked="0" layoutInCell="1" allowOverlap="1" wp14:anchorId="237E8F55" wp14:editId="494D6F58">
             <wp:simplePos x="0" y="0"/>
             <wp:positionH relativeFrom="column">
               <wp:posOffset>304800</wp:posOffset>
@@ -761,7 +881,7 @@
                     <pic:cNvPicPr/>
                   </pic:nvPicPr>
                   <pic:blipFill>
-                    <a:blip r:embed="rId11" cstate="print">
+                    <a:blip r:embed="rId13" cstate="print">
                       <a:extLst>
                         <a:ext uri="{28A0092B-C50C-407E-A947-70E740481C1C}">
                           <a14:useLocalDpi xmlns:a14="http://schemas.microsoft.com/office/drawing/2010/main" val="0"/>
@@ -834,19 +954,88 @@
         <w:rPr>
           <w:noProof/>
         </w:rPr>
+        <w:lastRenderedPageBreak/>
+        <w:t xml:space="preserve"> We recommend that the GroupNavNode is placed at the outskirts of the navigation graph, where it will not be utilized for navigation. This is because the number of agents that are permitted to use the node is constrained by the </w:t>
+      </w:r>
+      <w:r>
+        <w:rPr>
+          <w:b/>
+          <w:noProof/>
+        </w:rPr>
+        <w:t>Group Size</w:t>
+      </w:r>
+      <w:r>
+        <w:rPr>
+          <w:noProof/>
+        </w:rPr>
+        <w:t xml:space="preserve">. Once an agent arrives at the node, it is registered with the node and its movement is halted for a random duration between the </w:t>
+      </w:r>
+      <w:r>
+        <w:rPr>
+          <w:b/>
+          <w:noProof/>
+        </w:rPr>
+        <w:t>Min Time</w:t>
+      </w:r>
+      <w:r>
+        <w:rPr>
+          <w:noProof/>
+        </w:rPr>
+        <w:t xml:space="preserve"> and </w:t>
+      </w:r>
+      <w:r>
+        <w:rPr>
+          <w:b/>
+          <w:noProof/>
+        </w:rPr>
+        <w:t>Max Time</w:t>
+      </w:r>
+      <w:r>
+        <w:rPr>
+          <w:noProof/>
+        </w:rPr>
+        <w:t>. We recommend setting the spawn count to 0.</w:t>
+      </w:r>
+    </w:p>
+    <w:p>
+      <w:pPr>
+        <w:rPr>
+          <w:noProof/>
+        </w:rPr>
+      </w:pPr>
+      <w:r>
+        <w:rPr>
+          <w:noProof/>
+        </w:rPr>
+        <w:br w:type="page"/>
+      </w:r>
+    </w:p>
+    <w:p>
+      <w:pPr>
+        <w:pStyle w:val="ListParagraph"/>
+        <w:numPr>
+          <w:ilvl w:val="0"/>
+          <w:numId w:val="1"/>
+        </w:numPr>
+      </w:pPr>
+      <w:r>
+        <w:rPr>
+          <w:noProof/>
+        </w:rPr>
+        <w:lastRenderedPageBreak/>
         <w:drawing>
-          <wp:anchor distT="0" distB="0" distL="114300" distR="114300" simplePos="0" relativeHeight="251668480" behindDoc="0" locked="0" layoutInCell="1" allowOverlap="1" wp14:anchorId="49D3D388" wp14:editId="5E66F5E0">
+          <wp:anchor distT="0" distB="0" distL="114300" distR="114300" simplePos="0" relativeHeight="251670528" behindDoc="0" locked="0" layoutInCell="1" allowOverlap="1" wp14:anchorId="5A871680" wp14:editId="0B7713E8">
             <wp:simplePos x="0" y="0"/>
             <wp:positionH relativeFrom="column">
-              <wp:posOffset>352425</wp:posOffset>
+              <wp:posOffset>285750</wp:posOffset>
             </wp:positionH>
             <wp:positionV relativeFrom="paragraph">
-              <wp:posOffset>1552575</wp:posOffset>
+              <wp:posOffset>3019425</wp:posOffset>
             </wp:positionV>
-            <wp:extent cx="2471420" cy="1819275"/>
-            <wp:effectExtent l="0" t="0" r="5080" b="9525"/>
+            <wp:extent cx="1343025" cy="2609850"/>
+            <wp:effectExtent l="0" t="0" r="9525" b="0"/>
             <wp:wrapTopAndBottom/>
-            <wp:docPr id="12" name="Picture 12"/>
+            <wp:docPr id="15" name="Picture 15"/>
             <wp:cNvGraphicFramePr>
               <a:graphicFrameLocks xmlns:a="http://schemas.openxmlformats.org/drawingml/2006/main" noChangeAspect="1"/>
             </wp:cNvGraphicFramePr>
@@ -858,7 +1047,7 @@
                     <pic:cNvPicPr/>
                   </pic:nvPicPr>
                   <pic:blipFill>
-                    <a:blip r:embed="rId12">
+                    <a:blip r:embed="rId14">
                       <a:extLst>
                         <a:ext uri="{28A0092B-C50C-407E-A947-70E740481C1C}">
                           <a14:useLocalDpi xmlns:a14="http://schemas.microsoft.com/office/drawing/2010/main" val="0"/>
@@ -872,7 +1061,7 @@
                   <pic:spPr>
                     <a:xfrm>
                       <a:off x="0" y="0"/>
-                      <a:ext cx="2471420" cy="1819275"/>
+                      <a:ext cx="1343025" cy="2609850"/>
                     </a:xfrm>
                     <a:prstGeom prst="rect">
                       <a:avLst/>
@@ -881,12 +1070,6 @@
                 </pic:pic>
               </a:graphicData>
             </a:graphic>
-            <wp14:sizeRelH relativeFrom="margin">
-              <wp14:pctWidth>0</wp14:pctWidth>
-            </wp14:sizeRelH>
-            <wp14:sizeRelV relativeFrom="margin">
-              <wp14:pctHeight>0</wp14:pctHeight>
-            </wp14:sizeRelV>
           </wp:anchor>
         </w:drawing>
       </w:r>
@@ -894,25 +1077,19 @@
         <w:rPr>
           <w:noProof/>
         </w:rPr>
-        <w:t xml:space="preserve"> </w:t>
-      </w:r>
-      <w:r>
-        <w:rPr>
-          <w:noProof/>
-        </w:rPr>
         <w:drawing>
-          <wp:anchor distT="0" distB="0" distL="114300" distR="114300" simplePos="0" relativeHeight="251667456" behindDoc="0" locked="0" layoutInCell="1" allowOverlap="1" wp14:anchorId="2EF37AAD" wp14:editId="4DB612B1">
+          <wp:anchor distT="0" distB="0" distL="114300" distR="114300" simplePos="0" relativeHeight="251671552" behindDoc="0" locked="0" layoutInCell="1" allowOverlap="1" wp14:anchorId="3F7F7D5D" wp14:editId="18F9285D">
             <wp:simplePos x="0" y="0"/>
             <wp:positionH relativeFrom="column">
-              <wp:posOffset>352425</wp:posOffset>
+              <wp:posOffset>1714500</wp:posOffset>
             </wp:positionH>
             <wp:positionV relativeFrom="paragraph">
-              <wp:posOffset>314325</wp:posOffset>
+              <wp:posOffset>3019425</wp:posOffset>
             </wp:positionV>
-            <wp:extent cx="2476500" cy="1196975"/>
-            <wp:effectExtent l="0" t="0" r="0" b="3175"/>
+            <wp:extent cx="933450" cy="3371850"/>
+            <wp:effectExtent l="0" t="0" r="0" b="0"/>
             <wp:wrapTopAndBottom/>
-            <wp:docPr id="9" name="Picture 9"/>
+            <wp:docPr id="16" name="Picture 16"/>
             <wp:cNvGraphicFramePr>
               <a:graphicFrameLocks xmlns:a="http://schemas.openxmlformats.org/drawingml/2006/main" noChangeAspect="1"/>
             </wp:cNvGraphicFramePr>
@@ -924,7 +1101,7 @@
                     <pic:cNvPicPr/>
                   </pic:nvPicPr>
                   <pic:blipFill>
-                    <a:blip r:embed="rId13" cstate="print">
+                    <a:blip r:embed="rId15">
                       <a:extLst>
                         <a:ext uri="{28A0092B-C50C-407E-A947-70E740481C1C}">
                           <a14:useLocalDpi xmlns:a14="http://schemas.microsoft.com/office/drawing/2010/main" val="0"/>
@@ -938,7 +1115,7 @@
                   <pic:spPr>
                     <a:xfrm>
                       <a:off x="0" y="0"/>
-                      <a:ext cx="2476500" cy="1196975"/>
+                      <a:ext cx="933450" cy="3371850"/>
                     </a:xfrm>
                     <a:prstGeom prst="rect">
                       <a:avLst/>
@@ -947,12 +1124,6 @@
                 </pic:pic>
               </a:graphicData>
             </a:graphic>
-            <wp14:sizeRelH relativeFrom="margin">
-              <wp14:pctWidth>0</wp14:pctWidth>
-            </wp14:sizeRelH>
-            <wp14:sizeRelV relativeFrom="margin">
-              <wp14:pctHeight>0</wp14:pctHeight>
-            </wp14:sizeRelV>
           </wp:anchor>
         </w:drawing>
       </w:r>
@@ -960,88 +1131,14 @@
         <w:rPr>
           <w:noProof/>
         </w:rPr>
-        <w:t xml:space="preserve">We recommend that the GroupNavNode is placed at the outskirts of the navigation graph, where it will not be utilized for navigation. This is because the number of agents that are permitted to use the node is constrained by the </w:t>
-      </w:r>
-      <w:r>
-        <w:rPr>
-          <w:b/>
-          <w:noProof/>
-        </w:rPr>
-        <w:t>Group Size</w:t>
-      </w:r>
-      <w:r>
-        <w:rPr>
-          <w:noProof/>
-        </w:rPr>
-        <w:t xml:space="preserve">. Once an agent arrives at the node, it is registered with the node and its movement is halted for a random duration between the </w:t>
-      </w:r>
-      <w:r>
-        <w:rPr>
-          <w:b/>
-          <w:noProof/>
-        </w:rPr>
-        <w:t>Min Time</w:t>
-      </w:r>
-      <w:r>
-        <w:rPr>
-          <w:noProof/>
-        </w:rPr>
-        <w:t xml:space="preserve"> and </w:t>
-      </w:r>
-      <w:r>
-        <w:rPr>
-          <w:b/>
-          <w:noProof/>
-        </w:rPr>
-        <w:t>Max Time</w:t>
-      </w:r>
-      <w:r>
-        <w:rPr>
-          <w:noProof/>
-        </w:rPr>
-        <w:t xml:space="preserve">. </w:t>
-      </w:r>
-      <w:r>
-        <w:rPr>
-          <w:noProof/>
-        </w:rPr>
-        <w:t>We recommend setting the spawn count to 0.</w:t>
-      </w:r>
-    </w:p>
-    <w:p>
-      <w:pPr>
-        <w:rPr>
-          <w:noProof/>
-        </w:rPr>
-      </w:pPr>
-      <w:r>
-        <w:rPr>
-          <w:noProof/>
-        </w:rPr>
-        <w:br w:type="page"/>
-      </w:r>
-    </w:p>
-    <w:p>
-      <w:pPr>
-        <w:pStyle w:val="ListParagraph"/>
-        <w:numPr>
-          <w:ilvl w:val="0"/>
-          <w:numId w:val="1"/>
-        </w:numPr>
-      </w:pPr>
-      <w:r>
-        <w:rPr>
-          <w:noProof/>
-        </w:rPr>
-        <w:lastRenderedPageBreak/>
         <w:drawing>
-          <wp:anchor distT="0" distB="0" distL="114300" distR="114300" simplePos="0" relativeHeight="251669504" behindDoc="0" locked="0" layoutInCell="1" allowOverlap="1" wp14:anchorId="2F3C26D1" wp14:editId="31A9F8DE">
+          <wp:anchor distT="0" distB="0" distL="114300" distR="114300" simplePos="0" relativeHeight="251669504" behindDoc="0" locked="0" layoutInCell="1" allowOverlap="1" wp14:anchorId="724351DE" wp14:editId="1BA8A065">
             <wp:simplePos x="0" y="0"/>
             <wp:positionH relativeFrom="column">
               <wp:posOffset>285750</wp:posOffset>
             </wp:positionH>
             <wp:positionV relativeFrom="paragraph">
-              <wp:posOffset>638175</wp:posOffset>
+              <wp:posOffset>838200</wp:posOffset>
             </wp:positionV>
             <wp:extent cx="2362200" cy="2132965"/>
             <wp:effectExtent l="0" t="0" r="0" b="635"/>
@@ -1058,7 +1155,7 @@
                     <pic:cNvPicPr/>
                   </pic:nvPicPr>
                   <pic:blipFill>
-                    <a:blip r:embed="rId14" cstate="print">
+                    <a:blip r:embed="rId16" cstate="print">
                       <a:extLst>
                         <a:ext uri="{28A0092B-C50C-407E-A947-70E740481C1C}">
                           <a14:useLocalDpi xmlns:a14="http://schemas.microsoft.com/office/drawing/2010/main" val="0"/>
@@ -1091,7 +1188,19 @@
         </w:drawing>
       </w:r>
       <w:r>
-        <w:t>After all nodes and edges have been created, the navigation graph should look like the below image.</w:t>
+        <w:t xml:space="preserve">After all nodes and edges have been created, the navigation graph </w:t>
+      </w:r>
+      <w:r>
+        <w:t xml:space="preserve">and Game Object hierarchy </w:t>
+      </w:r>
+      <w:r>
+        <w:t>should look like the below image</w:t>
+      </w:r>
+      <w:r>
+        <w:t>s</w:t>
+      </w:r>
+      <w:r>
+        <w:t>.</w:t>
       </w:r>
     </w:p>
     <w:p>
@@ -1111,10 +1220,13 @@
       </w:r>
       <w:proofErr w:type="spellEnd"/>
       <w:r>
-        <w:t xml:space="preserve"> will automatically delete its attached edges.</w:t>
+        <w:t xml:space="preserve"> will automatically delete its attached edg</w:t>
       </w:r>
       <w:bookmarkStart w:id="0" w:name="_GoBack"/>
       <w:bookmarkEnd w:id="0"/>
+      <w:r>
+        <w:t>es.</w:t>
+      </w:r>
     </w:p>
     <w:sectPr>
       <w:type w:val="continuous"/>

</xml_diff>